<commit_message>
August  5 2024 v2
</commit_message>
<xml_diff>
--- a/Abstract.docx
+++ b/Abstract.docx
@@ -1920,10 +1920,527 @@
     <w:p>
       <w:pPr>
         <w:numPr>
+          <w:ilvl w:val="0"/>
+          <w:numId w:val="52"/>
+        </w:numPr>
+        <w:jc w:val="both"/>
+        <w:rPr>
+          <w:sz w:val="24"/>
+          <w:szCs w:val="24"/>
+          <w:lang w:val="en-IN"/>
+        </w:rPr>
+      </w:pPr>
+      <w:r>
+        <w:rPr>
+          <w:b/>
+          <w:bCs/>
+          <w:sz w:val="24"/>
+          <w:szCs w:val="24"/>
+          <w:lang w:val="en-IN"/>
+        </w:rPr>
+        <w:t>Community Admin Features:</w:t>
+      </w:r>
+    </w:p>
+    <w:p>
+      <w:pPr>
+        <w:numPr>
           <w:ilvl w:val="1"/>
           <w:numId w:val="52"/>
         </w:numPr>
         <w:jc w:val="both"/>
+        <w:rPr>
+          <w:sz w:val="24"/>
+          <w:szCs w:val="24"/>
+          <w:lang w:val="en-IN"/>
+        </w:rPr>
+      </w:pPr>
+      <w:r>
+        <w:rPr>
+          <w:b/>
+          <w:bCs/>
+          <w:sz w:val="24"/>
+          <w:szCs w:val="24"/>
+          <w:lang w:val="en-IN"/>
+        </w:rPr>
+        <w:t>Community Creation:</w:t>
+      </w:r>
+      <w:r>
+        <w:rPr>
+          <w:sz w:val="24"/>
+          <w:szCs w:val="24"/>
+          <w:lang w:val="en-IN"/>
+        </w:rPr>
+        <w:t xml:space="preserve"> Admins can create new communities and manage existing ones.</w:t>
+      </w:r>
+    </w:p>
+    <w:p>
+      <w:pPr>
+        <w:numPr>
+          <w:ilvl w:val="1"/>
+          <w:numId w:val="52"/>
+        </w:numPr>
+        <w:jc w:val="both"/>
+        <w:rPr>
+          <w:sz w:val="24"/>
+          <w:szCs w:val="24"/>
+          <w:lang w:val="en-IN"/>
+        </w:rPr>
+      </w:pPr>
+      <w:r>
+        <w:rPr>
+          <w:b/>
+          <w:bCs/>
+          <w:sz w:val="24"/>
+          <w:szCs w:val="24"/>
+          <w:lang w:val="en-IN"/>
+        </w:rPr>
+        <w:t>Community Event Management:</w:t>
+      </w:r>
+      <w:r>
+        <w:rPr>
+          <w:sz w:val="24"/>
+          <w:szCs w:val="24"/>
+          <w:lang w:val="en-IN"/>
+        </w:rPr>
+        <w:t xml:space="preserve"> Oversee community-specific events and ensure they cater to the needs of the community members.</w:t>
+      </w:r>
+    </w:p>
+    <w:p>
+      <w:pPr>
+        <w:numPr>
+          <w:ilvl w:val="1"/>
+          <w:numId w:val="52"/>
+        </w:numPr>
+        <w:jc w:val="both"/>
+        <w:rPr>
+          <w:sz w:val="24"/>
+          <w:szCs w:val="24"/>
+          <w:lang w:val="en-IN"/>
+        </w:rPr>
+      </w:pPr>
+      <w:r>
+        <w:rPr>
+          <w:b/>
+          <w:bCs/>
+          <w:sz w:val="24"/>
+          <w:szCs w:val="24"/>
+          <w:lang w:val="en-IN"/>
+        </w:rPr>
+        <w:t>Member Management:</w:t>
+      </w:r>
+      <w:r>
+        <w:rPr>
+          <w:sz w:val="24"/>
+          <w:szCs w:val="24"/>
+          <w:lang w:val="en-IN"/>
+        </w:rPr>
+        <w:t xml:space="preserve"> Manage community memberships, including approving new members and maintaining member lists.</w:t>
+      </w:r>
+    </w:p>
+    <w:p>
+      <w:pPr>
+        <w:numPr>
+          <w:ilvl w:val="0"/>
+          <w:numId w:val="52"/>
+        </w:numPr>
+        <w:jc w:val="both"/>
+        <w:rPr>
+          <w:sz w:val="24"/>
+          <w:szCs w:val="24"/>
+          <w:lang w:val="en-IN"/>
+        </w:rPr>
+      </w:pPr>
+      <w:r>
+        <w:rPr>
+          <w:b/>
+          <w:bCs/>
+          <w:sz w:val="24"/>
+          <w:szCs w:val="24"/>
+          <w:lang w:val="en-IN"/>
+        </w:rPr>
+        <w:t>Administrator Features:</w:t>
+      </w:r>
+    </w:p>
+    <w:p>
+      <w:pPr>
+        <w:numPr>
+          <w:ilvl w:val="1"/>
+          <w:numId w:val="52"/>
+        </w:numPr>
+        <w:jc w:val="both"/>
+        <w:rPr>
+          <w:sz w:val="24"/>
+          <w:szCs w:val="24"/>
+          <w:lang w:val="en-IN"/>
+        </w:rPr>
+      </w:pPr>
+      <w:r>
+        <w:rPr>
+          <w:b/>
+          <w:bCs/>
+          <w:sz w:val="24"/>
+          <w:szCs w:val="24"/>
+          <w:lang w:val="en-IN"/>
+        </w:rPr>
+        <w:t>User Management:</w:t>
+      </w:r>
+      <w:r>
+        <w:rPr>
+          <w:sz w:val="24"/>
+          <w:szCs w:val="24"/>
+          <w:lang w:val="en-IN"/>
+        </w:rPr>
+        <w:t xml:space="preserve"> Manage user accounts, including registration approvals, account activation, and deactivation.</w:t>
+      </w:r>
+    </w:p>
+    <w:p>
+      <w:pPr>
+        <w:numPr>
+          <w:ilvl w:val="1"/>
+          <w:numId w:val="52"/>
+        </w:numPr>
+        <w:jc w:val="both"/>
+        <w:rPr>
+          <w:sz w:val="24"/>
+          <w:szCs w:val="24"/>
+          <w:lang w:val="en-IN"/>
+        </w:rPr>
+      </w:pPr>
+      <w:r>
+        <w:rPr>
+          <w:b/>
+          <w:bCs/>
+          <w:sz w:val="24"/>
+          <w:szCs w:val="24"/>
+          <w:lang w:val="en-IN"/>
+        </w:rPr>
+        <w:t>Dispute Resolution:</w:t>
+      </w:r>
+      <w:r>
+        <w:rPr>
+          <w:sz w:val="24"/>
+          <w:szCs w:val="24"/>
+          <w:lang w:val="en-IN"/>
+        </w:rPr>
+        <w:t xml:space="preserve"> Address user complaints, resolve disputes, and enforce community guidelines and policies.</w:t>
+      </w:r>
+    </w:p>
+    <w:p>
+      <w:pPr>
+        <w:numPr>
+          <w:ilvl w:val="1"/>
+          <w:numId w:val="52"/>
+        </w:numPr>
+        <w:jc w:val="both"/>
+        <w:rPr>
+          <w:sz w:val="24"/>
+          <w:szCs w:val="24"/>
+          <w:lang w:val="en-IN"/>
+        </w:rPr>
+      </w:pPr>
+      <w:r>
+        <w:rPr>
+          <w:b/>
+          <w:bCs/>
+          <w:sz w:val="24"/>
+          <w:szCs w:val="24"/>
+          <w:lang w:val="en-IN"/>
+        </w:rPr>
+        <w:lastRenderedPageBreak/>
+        <w:t>Financial Management:</w:t>
+      </w:r>
+      <w:r>
+        <w:rPr>
+          <w:sz w:val="24"/>
+          <w:szCs w:val="24"/>
+          <w:lang w:val="en-IN"/>
+        </w:rPr>
+        <w:t xml:space="preserve"> Monitor fee transactions, manage payment processing, and ensure financial transparency.</w:t>
+      </w:r>
+    </w:p>
+    <w:p>
+      <w:pPr>
+        <w:numPr>
+          <w:ilvl w:val="1"/>
+          <w:numId w:val="52"/>
+        </w:numPr>
+        <w:jc w:val="both"/>
+        <w:rPr>
+          <w:sz w:val="24"/>
+          <w:szCs w:val="24"/>
+          <w:lang w:val="en-IN"/>
+        </w:rPr>
+      </w:pPr>
+      <w:r>
+        <w:rPr>
+          <w:b/>
+          <w:bCs/>
+          <w:sz w:val="24"/>
+          <w:szCs w:val="24"/>
+          <w:lang w:val="en-IN"/>
+        </w:rPr>
+        <w:t>System Maintenance:</w:t>
+      </w:r>
+      <w:r>
+        <w:rPr>
+          <w:sz w:val="24"/>
+          <w:szCs w:val="24"/>
+          <w:lang w:val="en-IN"/>
+        </w:rPr>
+        <w:t xml:space="preserve"> Ensure platform stability, security, and scalability through regular updates and maintenance tasks.</w:t>
+      </w:r>
+    </w:p>
+    <w:p>
+      <w:pPr>
+        <w:jc w:val="both"/>
+        <w:rPr>
+          <w:sz w:val="24"/>
+          <w:szCs w:val="24"/>
+          <w:lang w:val="en-IN"/>
+        </w:rPr>
+      </w:pPr>
+      <w:r>
+        <w:rPr>
+          <w:b/>
+          <w:bCs/>
+          <w:sz w:val="24"/>
+          <w:szCs w:val="24"/>
+          <w:lang w:val="en-IN"/>
+        </w:rPr>
+        <w:t>Modules for Main Project:</w:t>
+      </w:r>
+    </w:p>
+    <w:p>
+      <w:pPr>
+        <w:numPr>
+          <w:ilvl w:val="0"/>
+          <w:numId w:val="53"/>
+        </w:numPr>
+        <w:jc w:val="both"/>
+        <w:rPr>
+          <w:sz w:val="24"/>
+          <w:szCs w:val="24"/>
+          <w:lang w:val="en-IN"/>
+        </w:rPr>
+      </w:pPr>
+      <w:r>
+        <w:rPr>
+          <w:b/>
+          <w:bCs/>
+          <w:sz w:val="24"/>
+          <w:szCs w:val="24"/>
+          <w:lang w:val="en-IN"/>
+        </w:rPr>
+        <w:t>Enhanced Search and Filtering:</w:t>
+      </w:r>
+      <w:r>
+        <w:rPr>
+          <w:sz w:val="24"/>
+          <w:szCs w:val="24"/>
+          <w:lang w:val="en-IN"/>
+        </w:rPr>
+        <w:t xml:space="preserve"> Implement advanced search filters and recommendation algorithms to help users discover relevant events based on their preferences and interests.</w:t>
+      </w:r>
+    </w:p>
+    <w:p>
+      <w:pPr>
+        <w:numPr>
+          <w:ilvl w:val="0"/>
+          <w:numId w:val="53"/>
+        </w:numPr>
+        <w:jc w:val="both"/>
+        <w:rPr>
+          <w:sz w:val="24"/>
+          <w:szCs w:val="24"/>
+          <w:lang w:val="en-IN"/>
+        </w:rPr>
+      </w:pPr>
+      <w:r>
+        <w:rPr>
+          <w:b/>
+          <w:bCs/>
+          <w:sz w:val="24"/>
+          <w:szCs w:val="24"/>
+          <w:lang w:val="en-IN"/>
+        </w:rPr>
+        <w:t>AI Chatbot:</w:t>
+      </w:r>
+      <w:r>
+        <w:rPr>
+          <w:sz w:val="24"/>
+          <w:szCs w:val="24"/>
+          <w:lang w:val="en-IN"/>
+        </w:rPr>
+        <w:t xml:space="preserve"> Integrate an AI-powered chatbot to provide instant assistance, answer common questions, and guide users through event registration and participation processes.</w:t>
+      </w:r>
+    </w:p>
+    <w:p>
+      <w:pPr>
+        <w:numPr>
+          <w:ilvl w:val="0"/>
+          <w:numId w:val="53"/>
+        </w:numPr>
+        <w:jc w:val="both"/>
+        <w:rPr>
+          <w:sz w:val="24"/>
+          <w:szCs w:val="24"/>
+          <w:lang w:val="en-IN"/>
+        </w:rPr>
+      </w:pPr>
+      <w:r>
+        <w:rPr>
+          <w:b/>
+          <w:bCs/>
+          <w:sz w:val="24"/>
+          <w:szCs w:val="24"/>
+          <w:lang w:val="en-IN"/>
+        </w:rPr>
+        <w:t>Virtual Event Streaming:</w:t>
+      </w:r>
+      <w:r>
+        <w:rPr>
+          <w:sz w:val="24"/>
+          <w:szCs w:val="24"/>
+          <w:lang w:val="en-IN"/>
+        </w:rPr>
+        <w:t xml:space="preserve"> Develop capabilities for hosting and streaming virtual events, allowing community members to participate remotely and engage with event content in real-time.</w:t>
+      </w:r>
+    </w:p>
+    <w:p>
+      <w:pPr>
+        <w:numPr>
+          <w:ilvl w:val="0"/>
+          <w:numId w:val="53"/>
+        </w:numPr>
+        <w:jc w:val="both"/>
+        <w:rPr>
+          <w:sz w:val="24"/>
+          <w:szCs w:val="24"/>
+          <w:lang w:val="en-IN"/>
+        </w:rPr>
+      </w:pPr>
+      <w:r>
+        <w:rPr>
+          <w:b/>
+          <w:bCs/>
+          <w:sz w:val="24"/>
+          <w:szCs w:val="24"/>
+          <w:lang w:val="en-IN"/>
+        </w:rPr>
+        <w:t>Sponsorship and Donation Management:</w:t>
+      </w:r>
+      <w:r>
+        <w:rPr>
+          <w:sz w:val="24"/>
+          <w:szCs w:val="24"/>
+          <w:lang w:val="en-IN"/>
+        </w:rPr>
+        <w:t xml:space="preserve"> Create features for managing sponsorships, donations, and fundraising campaigns to support community events financially.</w:t>
+      </w:r>
+    </w:p>
+    <w:p>
+      <w:pPr>
+        <w:numPr>
+          <w:ilvl w:val="0"/>
+          <w:numId w:val="53"/>
+        </w:numPr>
+        <w:jc w:val="both"/>
+        <w:rPr>
+          <w:sz w:val="24"/>
+          <w:szCs w:val="24"/>
+          <w:lang w:val="en-IN"/>
+        </w:rPr>
+      </w:pPr>
+      <w:r>
+        <w:rPr>
+          <w:b/>
+          <w:bCs/>
+          <w:sz w:val="24"/>
+          <w:szCs w:val="24"/>
+          <w:lang w:val="en-IN"/>
+        </w:rPr>
+        <w:t xml:space="preserve">Mobile App Conversion: </w:t>
+      </w:r>
+      <w:r>
+        <w:rPr>
+          <w:sz w:val="24"/>
+          <w:szCs w:val="24"/>
+          <w:lang w:val="en-IN"/>
+        </w:rPr>
+        <w:t>Convert the platform into a mobile application using Flutter to enhance accessibility and user experience on smartphones and tablets.</w:t>
+      </w:r>
+    </w:p>
+    <w:p>
+      <w:pPr>
+        <w:numPr>
+          <w:ilvl w:val="0"/>
+          <w:numId w:val="53"/>
+        </w:numPr>
+        <w:jc w:val="both"/>
+        <w:rPr>
+          <w:sz w:val="24"/>
+          <w:szCs w:val="24"/>
+          <w:lang w:val="en-IN"/>
+        </w:rPr>
+      </w:pPr>
+      <w:r>
+        <w:rPr>
+          <w:b/>
+          <w:bCs/>
+          <w:sz w:val="24"/>
+          <w:szCs w:val="24"/>
+          <w:lang w:val="en-IN"/>
+        </w:rPr>
+        <w:t>Event Promotion Tools:</w:t>
+      </w:r>
+      <w:r>
+        <w:rPr>
+          <w:sz w:val="24"/>
+          <w:szCs w:val="24"/>
+          <w:lang w:val="en-IN"/>
+        </w:rPr>
+        <w:t xml:space="preserve"> Provide event organizers with promotional tools such as customizable event banners, posters, and flyers for download and sharing within their communities, boosting event visibility.</w:t>
+      </w:r>
+    </w:p>
+    <w:p>
+      <w:pPr>
+        <w:numPr>
+          <w:ilvl w:val="0"/>
+          <w:numId w:val="53"/>
+        </w:numPr>
+        <w:jc w:val="both"/>
+        <w:rPr>
+          <w:sz w:val="24"/>
+          <w:szCs w:val="24"/>
+          <w:lang w:val="en-IN"/>
+        </w:rPr>
+      </w:pPr>
+      <w:r>
+        <w:rPr>
+          <w:b/>
+          <w:bCs/>
+          <w:sz w:val="24"/>
+          <w:szCs w:val="24"/>
+          <w:lang w:val="en-IN"/>
+        </w:rPr>
+        <w:t>Multi-Language Support:</w:t>
+      </w:r>
+      <w:r>
+        <w:rPr>
+          <w:sz w:val="24"/>
+          <w:szCs w:val="24"/>
+          <w:lang w:val="en-IN"/>
+        </w:rPr>
+        <w:t xml:space="preserve"> Implement multi-language support to cater to users from diverse linguistic backgrounds, facilitating navigation and access to event information in their preferred language.</w:t>
+      </w:r>
+    </w:p>
+    <w:p>
+      <w:pPr>
+        <w:pStyle w:val="ListParagraph"/>
+        <w:numPr>
+          <w:ilvl w:val="0"/>
+          <w:numId w:val="53"/>
+        </w:numPr>
         <w:rPr>
           <w:sz w:val="24"/>
           <w:szCs w:val="24"/>
@@ -1951,10 +2468,7 @@
     </w:p>
     <w:p>
       <w:pPr>
-        <w:numPr>
-          <w:ilvl w:val="0"/>
-          <w:numId w:val="52"/>
-        </w:numPr>
+        <w:ind w:left="720"/>
         <w:jc w:val="both"/>
         <w:rPr>
           <w:sz w:val="24"/>
@@ -1962,7 +2476,10 @@
           <w:lang w:val="en-IN"/>
         </w:rPr>
       </w:pPr>
-      <w:r>
+    </w:p>
+    <w:p>
+      <w:pPr>
+        <w:jc w:val="both"/>
         <w:rPr>
           <w:b/>
           <w:bCs/>
@@ -1970,539 +2487,14 @@
           <w:szCs w:val="24"/>
           <w:lang w:val="en-IN"/>
         </w:rPr>
-        <w:t>Community Admin Features:</w:t>
-      </w:r>
+      </w:pPr>
     </w:p>
     <w:p>
       <w:pPr>
-        <w:numPr>
-          <w:ilvl w:val="1"/>
-          <w:numId w:val="52"/>
-        </w:numPr>
         <w:jc w:val="both"/>
-        <w:rPr>
-          <w:sz w:val="24"/>
-          <w:szCs w:val="24"/>
-          <w:lang w:val="en-IN"/>
-        </w:rPr>
-      </w:pPr>
-      <w:r>
         <w:rPr>
           <w:b/>
           <w:bCs/>
-          <w:sz w:val="24"/>
-          <w:szCs w:val="24"/>
-          <w:lang w:val="en-IN"/>
-        </w:rPr>
-        <w:t>Community Creation:</w:t>
-      </w:r>
-      <w:r>
-        <w:rPr>
-          <w:sz w:val="24"/>
-          <w:szCs w:val="24"/>
-          <w:lang w:val="en-IN"/>
-        </w:rPr>
-        <w:t xml:space="preserve"> Admins can create new communities and manage existing ones.</w:t>
-      </w:r>
-    </w:p>
-    <w:p>
-      <w:pPr>
-        <w:numPr>
-          <w:ilvl w:val="1"/>
-          <w:numId w:val="52"/>
-        </w:numPr>
-        <w:jc w:val="both"/>
-        <w:rPr>
-          <w:sz w:val="24"/>
-          <w:szCs w:val="24"/>
-          <w:lang w:val="en-IN"/>
-        </w:rPr>
-      </w:pPr>
-      <w:r>
-        <w:rPr>
-          <w:b/>
-          <w:bCs/>
-          <w:sz w:val="24"/>
-          <w:szCs w:val="24"/>
-          <w:lang w:val="en-IN"/>
-        </w:rPr>
-        <w:t>Community Event Management:</w:t>
-      </w:r>
-      <w:r>
-        <w:rPr>
-          <w:sz w:val="24"/>
-          <w:szCs w:val="24"/>
-          <w:lang w:val="en-IN"/>
-        </w:rPr>
-        <w:t xml:space="preserve"> Oversee community-specific events and ensure they cater to the needs of the community members.</w:t>
-      </w:r>
-    </w:p>
-    <w:p>
-      <w:pPr>
-        <w:numPr>
-          <w:ilvl w:val="1"/>
-          <w:numId w:val="52"/>
-        </w:numPr>
-        <w:jc w:val="both"/>
-        <w:rPr>
-          <w:sz w:val="24"/>
-          <w:szCs w:val="24"/>
-          <w:lang w:val="en-IN"/>
-        </w:rPr>
-      </w:pPr>
-      <w:r>
-        <w:rPr>
-          <w:b/>
-          <w:bCs/>
-          <w:sz w:val="24"/>
-          <w:szCs w:val="24"/>
-          <w:lang w:val="en-IN"/>
-        </w:rPr>
-        <w:t>Member Management:</w:t>
-      </w:r>
-      <w:r>
-        <w:rPr>
-          <w:sz w:val="24"/>
-          <w:szCs w:val="24"/>
-          <w:lang w:val="en-IN"/>
-        </w:rPr>
-        <w:t xml:space="preserve"> Manage community memberships, including approving new members and maintaining member lists.</w:t>
-      </w:r>
-    </w:p>
-    <w:p>
-      <w:pPr>
-        <w:numPr>
-          <w:ilvl w:val="0"/>
-          <w:numId w:val="52"/>
-        </w:numPr>
-        <w:jc w:val="both"/>
-        <w:rPr>
-          <w:sz w:val="24"/>
-          <w:szCs w:val="24"/>
-          <w:lang w:val="en-IN"/>
-        </w:rPr>
-      </w:pPr>
-      <w:r>
-        <w:rPr>
-          <w:b/>
-          <w:bCs/>
-          <w:sz w:val="24"/>
-          <w:szCs w:val="24"/>
-          <w:lang w:val="en-IN"/>
-        </w:rPr>
-        <w:t>Administrator Features:</w:t>
-      </w:r>
-    </w:p>
-    <w:p>
-      <w:pPr>
-        <w:numPr>
-          <w:ilvl w:val="1"/>
-          <w:numId w:val="52"/>
-        </w:numPr>
-        <w:jc w:val="both"/>
-        <w:rPr>
-          <w:sz w:val="24"/>
-          <w:szCs w:val="24"/>
-          <w:lang w:val="en-IN"/>
-        </w:rPr>
-      </w:pPr>
-      <w:r>
-        <w:rPr>
-          <w:b/>
-          <w:bCs/>
-          <w:sz w:val="24"/>
-          <w:szCs w:val="24"/>
-          <w:lang w:val="en-IN"/>
-        </w:rPr>
-        <w:t>User Management:</w:t>
-      </w:r>
-      <w:r>
-        <w:rPr>
-          <w:sz w:val="24"/>
-          <w:szCs w:val="24"/>
-          <w:lang w:val="en-IN"/>
-        </w:rPr>
-        <w:t xml:space="preserve"> Manage user accounts, including registration approvals, account activation, and deactivation.</w:t>
-      </w:r>
-    </w:p>
-    <w:p>
-      <w:pPr>
-        <w:numPr>
-          <w:ilvl w:val="1"/>
-          <w:numId w:val="52"/>
-        </w:numPr>
-        <w:jc w:val="both"/>
-        <w:rPr>
-          <w:sz w:val="24"/>
-          <w:szCs w:val="24"/>
-          <w:lang w:val="en-IN"/>
-        </w:rPr>
-      </w:pPr>
-      <w:r>
-        <w:rPr>
-          <w:b/>
-          <w:bCs/>
-          <w:sz w:val="24"/>
-          <w:szCs w:val="24"/>
-          <w:lang w:val="en-IN"/>
-        </w:rPr>
-        <w:lastRenderedPageBreak/>
-        <w:t>Dispute Resolution:</w:t>
-      </w:r>
-      <w:r>
-        <w:rPr>
-          <w:sz w:val="24"/>
-          <w:szCs w:val="24"/>
-          <w:lang w:val="en-IN"/>
-        </w:rPr>
-        <w:t xml:space="preserve"> Address user complaints, resolve disputes, and enforce community guidelines and policies.</w:t>
-      </w:r>
-    </w:p>
-    <w:p>
-      <w:pPr>
-        <w:numPr>
-          <w:ilvl w:val="1"/>
-          <w:numId w:val="52"/>
-        </w:numPr>
-        <w:jc w:val="both"/>
-        <w:rPr>
-          <w:sz w:val="24"/>
-          <w:szCs w:val="24"/>
-          <w:lang w:val="en-IN"/>
-        </w:rPr>
-      </w:pPr>
-      <w:r>
-        <w:rPr>
-          <w:b/>
-          <w:bCs/>
-          <w:sz w:val="24"/>
-          <w:szCs w:val="24"/>
-          <w:lang w:val="en-IN"/>
-        </w:rPr>
-        <w:t>Financial Management:</w:t>
-      </w:r>
-      <w:r>
-        <w:rPr>
-          <w:sz w:val="24"/>
-          <w:szCs w:val="24"/>
-          <w:lang w:val="en-IN"/>
-        </w:rPr>
-        <w:t xml:space="preserve"> Monitor fee transactions, manage payment processing, and ensure financial transparency.</w:t>
-      </w:r>
-    </w:p>
-    <w:p>
-      <w:pPr>
-        <w:numPr>
-          <w:ilvl w:val="1"/>
-          <w:numId w:val="52"/>
-        </w:numPr>
-        <w:jc w:val="both"/>
-        <w:rPr>
-          <w:sz w:val="24"/>
-          <w:szCs w:val="24"/>
-          <w:lang w:val="en-IN"/>
-        </w:rPr>
-      </w:pPr>
-      <w:r>
-        <w:rPr>
-          <w:b/>
-          <w:bCs/>
-          <w:sz w:val="24"/>
-          <w:szCs w:val="24"/>
-          <w:lang w:val="en-IN"/>
-        </w:rPr>
-        <w:t>System Maintenance:</w:t>
-      </w:r>
-      <w:r>
-        <w:rPr>
-          <w:sz w:val="24"/>
-          <w:szCs w:val="24"/>
-          <w:lang w:val="en-IN"/>
-        </w:rPr>
-        <w:t xml:space="preserve"> Ensure platform stability, security, and scalability through regular updates and maintenance tasks.</w:t>
-      </w:r>
-    </w:p>
-    <w:p>
-      <w:pPr>
-        <w:numPr>
-          <w:ilvl w:val="1"/>
-          <w:numId w:val="52"/>
-        </w:numPr>
-        <w:jc w:val="both"/>
-        <w:rPr>
-          <w:sz w:val="24"/>
-          <w:szCs w:val="24"/>
-          <w:lang w:val="en-IN"/>
-        </w:rPr>
-      </w:pPr>
-      <w:r>
-        <w:rPr>
-          <w:b/>
-          <w:bCs/>
-          <w:sz w:val="24"/>
-          <w:szCs w:val="24"/>
-          <w:lang w:val="en-IN"/>
-        </w:rPr>
-        <w:t>Customizable Email Templates:</w:t>
-      </w:r>
-      <w:r>
-        <w:rPr>
-          <w:sz w:val="24"/>
-          <w:szCs w:val="24"/>
-          <w:lang w:val="en-IN"/>
-        </w:rPr>
-        <w:t xml:space="preserve"> Customize email invitations, reminders, and follow-ups to registered participants using pre-designed templates, enhancing communication efficiency.</w:t>
-      </w:r>
-    </w:p>
-    <w:p>
-      <w:pPr>
-        <w:jc w:val="both"/>
-        <w:rPr>
-          <w:sz w:val="24"/>
-          <w:szCs w:val="24"/>
-          <w:lang w:val="en-IN"/>
-        </w:rPr>
-      </w:pPr>
-      <w:r>
-        <w:rPr>
-          <w:b/>
-          <w:bCs/>
-          <w:sz w:val="24"/>
-          <w:szCs w:val="24"/>
-          <w:lang w:val="en-IN"/>
-        </w:rPr>
-        <w:t>Modules for Main Project:</w:t>
-      </w:r>
-    </w:p>
-    <w:p>
-      <w:pPr>
-        <w:numPr>
-          <w:ilvl w:val="0"/>
-          <w:numId w:val="53"/>
-        </w:numPr>
-        <w:jc w:val="both"/>
-        <w:rPr>
-          <w:sz w:val="24"/>
-          <w:szCs w:val="24"/>
-          <w:lang w:val="en-IN"/>
-        </w:rPr>
-      </w:pPr>
-      <w:r>
-        <w:rPr>
-          <w:b/>
-          <w:bCs/>
-          <w:sz w:val="24"/>
-          <w:szCs w:val="24"/>
-          <w:lang w:val="en-IN"/>
-        </w:rPr>
-        <w:t>Enhanced Search and Filtering:</w:t>
-      </w:r>
-      <w:r>
-        <w:rPr>
-          <w:sz w:val="24"/>
-          <w:szCs w:val="24"/>
-          <w:lang w:val="en-IN"/>
-        </w:rPr>
-        <w:t xml:space="preserve"> Implement advanced search filters and recommendation algorithms to help users discover relevant events based on their preferences and interests.</w:t>
-      </w:r>
-    </w:p>
-    <w:p>
-      <w:pPr>
-        <w:numPr>
-          <w:ilvl w:val="0"/>
-          <w:numId w:val="53"/>
-        </w:numPr>
-        <w:jc w:val="both"/>
-        <w:rPr>
-          <w:sz w:val="24"/>
-          <w:szCs w:val="24"/>
-          <w:lang w:val="en-IN"/>
-        </w:rPr>
-      </w:pPr>
-      <w:r>
-        <w:rPr>
-          <w:b/>
-          <w:bCs/>
-          <w:sz w:val="24"/>
-          <w:szCs w:val="24"/>
-          <w:lang w:val="en-IN"/>
-        </w:rPr>
-        <w:t>AI Chatbot:</w:t>
-      </w:r>
-      <w:r>
-        <w:rPr>
-          <w:sz w:val="24"/>
-          <w:szCs w:val="24"/>
-          <w:lang w:val="en-IN"/>
-        </w:rPr>
-        <w:t xml:space="preserve"> Integrate an AI-powered chatbot to provide instant assistance, answer common questions, and guide users through event registration and participation processes.</w:t>
-      </w:r>
-    </w:p>
-    <w:p>
-      <w:pPr>
-        <w:numPr>
-          <w:ilvl w:val="0"/>
-          <w:numId w:val="53"/>
-        </w:numPr>
-        <w:jc w:val="both"/>
-        <w:rPr>
-          <w:sz w:val="24"/>
-          <w:szCs w:val="24"/>
-          <w:lang w:val="en-IN"/>
-        </w:rPr>
-      </w:pPr>
-      <w:r>
-        <w:rPr>
-          <w:b/>
-          <w:bCs/>
-          <w:sz w:val="24"/>
-          <w:szCs w:val="24"/>
-          <w:lang w:val="en-IN"/>
-        </w:rPr>
-        <w:t>Virtual Event Streaming:</w:t>
-      </w:r>
-      <w:r>
-        <w:rPr>
-          <w:sz w:val="24"/>
-          <w:szCs w:val="24"/>
-          <w:lang w:val="en-IN"/>
-        </w:rPr>
-        <w:t xml:space="preserve"> Develop capabilities for hosting and streaming virtual events, allowing community members to participate remotely and engage with event content in real-time.</w:t>
-      </w:r>
-    </w:p>
-    <w:p>
-      <w:pPr>
-        <w:numPr>
-          <w:ilvl w:val="0"/>
-          <w:numId w:val="53"/>
-        </w:numPr>
-        <w:jc w:val="both"/>
-        <w:rPr>
-          <w:sz w:val="24"/>
-          <w:szCs w:val="24"/>
-          <w:lang w:val="en-IN"/>
-        </w:rPr>
-      </w:pPr>
-      <w:r>
-        <w:rPr>
-          <w:b/>
-          <w:bCs/>
-          <w:sz w:val="24"/>
-          <w:szCs w:val="24"/>
-          <w:lang w:val="en-IN"/>
-        </w:rPr>
-        <w:t>Sponsorship and Donation Management:</w:t>
-      </w:r>
-      <w:r>
-        <w:rPr>
-          <w:sz w:val="24"/>
-          <w:szCs w:val="24"/>
-          <w:lang w:val="en-IN"/>
-        </w:rPr>
-        <w:t xml:space="preserve"> Create features for managing sponsorships, donations, and fundraising campaigns to support community events financially.</w:t>
-      </w:r>
-    </w:p>
-    <w:p>
-      <w:pPr>
-        <w:numPr>
-          <w:ilvl w:val="0"/>
-          <w:numId w:val="53"/>
-        </w:numPr>
-        <w:jc w:val="both"/>
-        <w:rPr>
-          <w:sz w:val="24"/>
-          <w:szCs w:val="24"/>
-          <w:lang w:val="en-IN"/>
-        </w:rPr>
-      </w:pPr>
-      <w:r>
-        <w:rPr>
-          <w:b/>
-          <w:bCs/>
-          <w:sz w:val="24"/>
-          <w:szCs w:val="24"/>
-          <w:lang w:val="en-IN"/>
-        </w:rPr>
-        <w:t xml:space="preserve">Mobile App Conversion: </w:t>
-      </w:r>
-      <w:r>
-        <w:rPr>
-          <w:sz w:val="24"/>
-          <w:szCs w:val="24"/>
-          <w:lang w:val="en-IN"/>
-        </w:rPr>
-        <w:t>Convert the platform into a mobile application using Flutter to enhance accessibility and user experience on smartphones and tablets.</w:t>
-      </w:r>
-    </w:p>
-    <w:p>
-      <w:pPr>
-        <w:numPr>
-          <w:ilvl w:val="0"/>
-          <w:numId w:val="53"/>
-        </w:numPr>
-        <w:jc w:val="both"/>
-        <w:rPr>
-          <w:sz w:val="24"/>
-          <w:szCs w:val="24"/>
-          <w:lang w:val="en-IN"/>
-        </w:rPr>
-      </w:pPr>
-      <w:r>
-        <w:rPr>
-          <w:b/>
-          <w:bCs/>
-          <w:sz w:val="24"/>
-          <w:szCs w:val="24"/>
-          <w:lang w:val="en-IN"/>
-        </w:rPr>
-        <w:t>Event Promotion Tools:</w:t>
-      </w:r>
-      <w:r>
-        <w:rPr>
-          <w:sz w:val="24"/>
-          <w:szCs w:val="24"/>
-          <w:lang w:val="en-IN"/>
-        </w:rPr>
-        <w:t xml:space="preserve"> Provide event organizers with promotional tools such as customizable event banners, posters, and flyers for download and sharing within their communities, boosting event visibility.</w:t>
-      </w:r>
-    </w:p>
-    <w:p>
-      <w:pPr>
-        <w:numPr>
-          <w:ilvl w:val="0"/>
-          <w:numId w:val="53"/>
-        </w:numPr>
-        <w:jc w:val="both"/>
-        <w:rPr>
-          <w:sz w:val="24"/>
-          <w:szCs w:val="24"/>
-          <w:lang w:val="en-IN"/>
-        </w:rPr>
-      </w:pPr>
-      <w:r>
-        <w:rPr>
-          <w:b/>
-          <w:bCs/>
-          <w:sz w:val="24"/>
-          <w:szCs w:val="24"/>
-          <w:lang w:val="en-IN"/>
-        </w:rPr>
-        <w:t>Multi-Language Support:</w:t>
-      </w:r>
-      <w:r>
-        <w:rPr>
-          <w:sz w:val="24"/>
-          <w:szCs w:val="24"/>
-          <w:lang w:val="en-IN"/>
-        </w:rPr>
-        <w:t xml:space="preserve"> Implement multi-language support to cater to users from diverse linguistic backgrounds, facilitating navigation and access to event information in their preferred language.</w:t>
-      </w:r>
-    </w:p>
-    <w:p>
-      <w:pPr>
-        <w:ind w:left="720"/>
-        <w:jc w:val="both"/>
-        <w:rPr>
           <w:sz w:val="24"/>
           <w:szCs w:val="24"/>
           <w:lang w:val="en-IN"/>
@@ -2559,15 +2551,7 @@
           <w:szCs w:val="24"/>
           <w:lang w:val="en-IN"/>
         </w:rPr>
-        <w:t xml:space="preserve"> HTML, CSS, JavaScript, </w:t>
-      </w:r>
-      <w:r>
-        <w:rPr>
-          <w:sz w:val="24"/>
-          <w:szCs w:val="24"/>
-          <w:lang w:val="en-IN"/>
-        </w:rPr>
-        <w:t>jQuery</w:t>
+        <w:t xml:space="preserve"> HTML, CSS, JavaScript, jQuery</w:t>
       </w:r>
       <w:r>
         <w:rPr>
@@ -5787,7 +5771,7 @@
         <w:ind w:left="720" w:hanging="360"/>
       </w:pPr>
     </w:lvl>
-    <w:lvl w:ilvl="1" w:tentative="1">
+    <w:lvl w:ilvl="1">
       <w:start w:val="1"/>
       <w:numFmt w:val="decimal"/>
       <w:lvlText w:val="%2."/>
@@ -10158,6 +10142,7 @@
   <w:style w:type="character" w:default="1" w:styleId="DefaultParagraphFont">
     <w:name w:val="Default Paragraph Font"/>
     <w:uiPriority w:val="1"/>
+    <w:semiHidden/>
     <w:unhideWhenUsed/>
   </w:style>
   <w:style w:type="table" w:default="1" w:styleId="TableNormal">

</xml_diff>